<commit_message>
Fix minor errors in extended abstract
Errors were found running languagetool
</commit_message>
<xml_diff>
--- a/extended-abstract/extended-abstract-soler.docx
+++ b/extended-abstract/extended-abstract-soler.docx
@@ -256,7 +256,7 @@
         <w:rPr>
           <w:lang w:val="en-CA"/>
         </w:rPr>
-        <w:t>In this talk, we will present the Fatiando a Terra project, a collection of open-source Python libraries designed for geophysical applications. We will describe how the project has grown from its start as a simple library part of a PhD Thesis in South America to a production-quality codebase, and how it created a community around it that actively collaborates to its development and its current state. We will introduce the tools available in the project and show examples with field data of how they can be used to solve geophysical problems. Finally we will discuss some of the current challenges and mention the upcoming features and development plans for the future.</w:t>
+        <w:t>In this talk, we will present the Fatiando a Terra project, a collection of open-source Python libraries designed for geophysical applications. We will describe how the project has grown from its start as a simple library part of a PhD Thesis in South America to a production-quality codebase, and how it created a community around it that actively collaborates to its development and its current state. We will introduce the tools available in the project and show examples with field data of how they can be used to solve geophysical problems. Finally, we will discuss some of the current challenges and mention the upcoming features and development plans for the future.</w:t>
       </w:r>
       <w:r/>
       <w:r>
@@ -358,7 +358,7 @@
           <w:sz w:val="20"/>
           <w:lang w:val="en-CA"/>
         </w:rPr>
-        <w:t>Advancements in computing, from the origins of silicon-based chips, the development of numerical solvers and the advent of multiprocessing have each enabled new opportunities to solve larger and more complex problems in geophysics. Software developed by researchers and industry professionals enable us to process large amount of data, generate visualizations for interpretation, and ultimately to perform inversions to build models of the subsurface. All of which are key to improve decision making processes. Although much of this software was built as in-house tools, the appearance of open-source software for geosciences happened as early as the 70s and 80s. Projects like Seismic Unix (Stockwell, 1999) and GMT (Wessel et al., 2019) are pioneer examples.</w:t>
+        <w:t>Advancements in computing, from the origins of silicon-based chips, the development of numerical solvers and the advent of multiprocessing have each enabled new opportunities to solve larger and more complex problems in geophysics. Software developed by researchers and industry professionals enable us to process large amount of data, generate visualizations for interpretation, and ultimately to perform inversions to build models of the subsurface. All of which are key to improve decision-making processes. Although much of this software was built as in-house tools, the appearance of open-source software for geosciences happened as early as the 70s and 80s. Projects like Seismic Unix (Stockwell, 1999) and GMT (Wessel et al., 2019) are pioneer examples.</w:t>
       </w:r>
       <w:r/>
       <w:r>
@@ -447,77 +447,72 @@
         </w:rPr>
       </w:pPr>
       <w:r>
-        <w:rPr/>
-      </w:r>
-    </w:p>
-    <w:p>
-      <w:pPr>
-        <w:pStyle w:val="AbstractNormalText"/>
-        <w:rPr>
-          <w:sz w:val="20"/>
-          <w:lang w:val="en-CA"/>
-        </w:rPr>
-      </w:pPr>
-      <w:r>
-        <w:rPr>
-          <w:sz w:val="20"/>
-          <w:lang w:val="en-CA"/>
-        </w:rPr>
-        <w:t>In this setting, Leonardo Uieda created the Fatiando a Terra project (Uieda et al., 2013; https://www.fatiando.org) aimed at developing open-source Python tools for geophysics. It started in 2010 as a single Python library as part of his PhD Thesis in South America. Being available under an open-source license and its clear and comprehensive documentation have facilitated its use by researchers and industry professionals from different regions of the world. Some of these users have since become contributors by writing new features, fixing bugs, adding more test</w:t>
-      </w:r>
-      <w:r>
-        <w:rPr>
-          <w:sz w:val="20"/>
-          <w:lang w:val="en-CA"/>
-        </w:rPr>
-        <w:t>s</w:t>
-      </w:r>
-      <w:r>
-        <w:rPr>
-          <w:sz w:val="20"/>
-          <w:lang w:val="en-CA"/>
-        </w:rPr>
-        <w:t>, improving the documentation or having an active participation in its community. Now, the Fatiando project has over 30 contributors, and it continues to grow using a community-driven model.</w:t>
-      </w:r>
-    </w:p>
-    <w:p>
-      <w:pPr>
-        <w:pStyle w:val="AbstractNormalText"/>
-        <w:rPr>
-          <w:sz w:val="20"/>
-          <w:lang w:val="en-CA"/>
-        </w:rPr>
-      </w:pPr>
-      <w:r>
-        <w:rPr/>
-      </w:r>
-    </w:p>
-    <w:p>
-      <w:pPr>
-        <w:pStyle w:val="AbstractNormalText"/>
-        <w:rPr>
-          <w:sz w:val="20"/>
-          <w:lang w:val="en-CA"/>
-        </w:rPr>
-      </w:pPr>
-      <w:r>
-        <w:rPr>
-          <w:sz w:val="20"/>
-          <w:lang w:val="en-CA"/>
-        </w:rPr>
-        <w:t>The main goal of the project is to provide open-source software tools that are easy to use and also well designed, tested, and documented. Nowadays it consists in a set of Python libraries, each one of them with a very specific scope of application. These libraries offer software solutions for downloading and caching data from the web, handling and interpolating spatial data, computing normal gravity of reference ellipsoids using analytic solutions, processing potential fields data with frequency-domain filters, forward modelling gravity and magnetic fields of different geometrical bodies, and gridding harmonic data with equivalent sources.</w:t>
-      </w:r>
-    </w:p>
-    <w:p>
-      <w:pPr>
-        <w:pStyle w:val="AbstractNormalText"/>
-        <w:rPr>
-          <w:sz w:val="20"/>
-          <w:lang w:val="en-CA"/>
-        </w:rPr>
-      </w:pPr>
-      <w:r>
-        <w:rPr/>
+        <w:rPr>
+          <w:sz w:val="20"/>
+          <w:lang w:val="en-CA"/>
+        </w:rPr>
+      </w:r>
+    </w:p>
+    <w:p>
+      <w:pPr>
+        <w:pStyle w:val="AbstractNormalText"/>
+        <w:rPr>
+          <w:sz w:val="20"/>
+          <w:lang w:val="en-CA"/>
+        </w:rPr>
+      </w:pPr>
+      <w:r>
+        <w:rPr>
+          <w:sz w:val="20"/>
+          <w:lang w:val="en-CA"/>
+        </w:rPr>
+        <w:t>In this setting, Leonardo Uieda created the Fatiando a Terra project (Uieda et al., 2013; https://www.fatiando.org) aimed at developing open-source Python tools for geophysics. It started in 2010 as a single Python library as part of his PhD Thesis in South America. Being available under an open-source license and its clear and comprehensive documentation have facilitated its use by researchers and industry professionals from different regions of the world. Some of these users have since become contributors by writing new features, fixing bugs, adding more tests, improving the documentation or having an active participation in its community. Now, the Fatiando project has over 30 contributors, and it continues to grow using a community-driven model.</w:t>
+      </w:r>
+    </w:p>
+    <w:p>
+      <w:pPr>
+        <w:pStyle w:val="AbstractNormalText"/>
+        <w:rPr>
+          <w:sz w:val="20"/>
+          <w:lang w:val="en-CA"/>
+        </w:rPr>
+      </w:pPr>
+      <w:r>
+        <w:rPr>
+          <w:sz w:val="20"/>
+          <w:lang w:val="en-CA"/>
+        </w:rPr>
+      </w:r>
+    </w:p>
+    <w:p>
+      <w:pPr>
+        <w:pStyle w:val="AbstractNormalText"/>
+        <w:rPr>
+          <w:sz w:val="20"/>
+          <w:lang w:val="en-CA"/>
+        </w:rPr>
+      </w:pPr>
+      <w:r>
+        <w:rPr>
+          <w:sz w:val="20"/>
+          <w:lang w:val="en-CA"/>
+        </w:rPr>
+        <w:t>The main goal of the project is to provide open-source software tools that are easy to use and also well designed, tested, and documented. Nowadays, it consists in a set of Python libraries, each one of them with a very specific scope of application. These libraries offer software solutions for downloading and caching data from the web, handling and interpolating spatial data, computing normal gravity of reference ellipsoids using analytic solutions, processing potential fields data with frequency-domain filters, forward modelling gravity and magnetic fields of different geometrical bodies, and gridding harmonic data with equivalent sources.</w:t>
+      </w:r>
+    </w:p>
+    <w:p>
+      <w:pPr>
+        <w:pStyle w:val="AbstractNormalText"/>
+        <w:rPr>
+          <w:sz w:val="20"/>
+          <w:lang w:val="en-CA"/>
+        </w:rPr>
+      </w:pPr>
+      <w:r>
+        <w:rPr>
+          <w:sz w:val="20"/>
+          <w:lang w:val="en-CA"/>
+        </w:rPr>
       </w:r>
     </w:p>
     <w:p>
@@ -640,7 +635,10 @@
         </w:rPr>
       </w:pPr>
       <w:r>
-        <w:rPr/>
+        <w:rPr>
+          <w:sz w:val="20"/>
+          <w:lang w:val="en-CA"/>
+        </w:rPr>
       </w:r>
     </w:p>
     <w:p>
@@ -702,7 +700,10 @@
         </w:rPr>
       </w:pPr>
       <w:r>
-        <w:rPr/>
+        <w:rPr>
+          <w:sz w:val="20"/>
+          <w:lang w:val="en-CA"/>
+        </w:rPr>
       </w:r>
     </w:p>
     <w:p>
@@ -730,7 +731,10 @@
         </w:rPr>
       </w:pPr>
       <w:r>
-        <w:rPr/>
+        <w:rPr>
+          <w:sz w:val="20"/>
+          <w:lang w:val="en-CA"/>
+        </w:rPr>
       </w:r>
     </w:p>
     <w:p>
@@ -748,17 +752,103 @@
         </w:rPr>
         <w:t>In parallel, the broader geoscientific Python ecosystem has seen a major growth. Libraries like SimPEG (Cockett et al., 2015), GemPy (de la Varga et al., 2019), pyGIMLi (Rücker et al., 2017) and ObsPy (Obspy, 2019) were established. These projects provide scientists and industry with a wide range of tools for research and exploration. As a project, we decided to invest in the strengths of the Fatiando libraries in light of the broader ecosystem. The introduction of smaller, and narrowly scoped libraries has again been advantageous as it allows other projects to use them without introducing a large set of unnecessary dependencies.</w:t>
       </w:r>
+    </w:p>
+    <w:p>
+      <w:pPr>
+        <w:pStyle w:val="AbstractNormalText"/>
+        <w:rPr>
+          <w:sz w:val="20"/>
+          <w:lang w:val="en-CA"/>
+        </w:rPr>
+      </w:pPr>
+      <w:r>
+        <w:rPr>
+          <w:sz w:val="20"/>
+          <w:lang w:val="en-CA"/>
+        </w:rPr>
+      </w:r>
+    </w:p>
+    <w:p>
+      <w:pPr>
+        <w:pStyle w:val="AbstractNormalText"/>
+        <w:rPr>
+          <w:sz w:val="20"/>
+          <w:lang w:val="en-CA"/>
+        </w:rPr>
+      </w:pPr>
+      <w:r>
+        <w:rPr>
+          <w:sz w:val="20"/>
+          <w:lang w:val="en-CA"/>
+        </w:rPr>
+        <w:t>The project is currently formed by five libraries: Verde, Boule, Harmonica, Pooch and Ensaio.</w:t>
+      </w:r>
+      <w:r/>
+      <w:r>
+        <w:rPr>
+          <w:sz w:val="20"/>
+        </w:rPr>
+        <w:fldChar w:fldCharType="end"/>
+      </w:r>
+      <w:r>
+        <w:rPr>
+          <w:sz w:val="20"/>
+        </w:rPr>
+      </w:r>
+    </w:p>
+    <w:p>
+      <w:pPr>
+        <w:pStyle w:val="AbstractNormalText"/>
+        <w:rPr>
+          <w:lang w:val="en-CA"/>
+        </w:rPr>
+      </w:pPr>
+      <w:r>
+        <w:rPr>
+          <w:lang w:val="en-CA"/>
+        </w:rPr>
+      </w:r>
+    </w:p>
+    <w:p>
+      <w:pPr>
+        <w:pStyle w:val="AbstractNormalText"/>
+        <w:rPr>
+          <w:b/>
+          <w:b/>
+          <w:bCs/>
+        </w:rPr>
+      </w:pPr>
+      <w:r>
+        <w:rPr>
+          <w:b/>
+          <w:bCs/>
+          <w:sz w:val="20"/>
+          <w:szCs w:val="20"/>
+          <w:lang w:val="en-CA"/>
+        </w:rPr>
+        <w:t>Verde</w:t>
+      </w:r>
+    </w:p>
+    <w:p>
+      <w:pPr>
+        <w:pStyle w:val="AbstractNormalText"/>
+        <w:rPr>
+          <w:sz w:val="20"/>
+          <w:szCs w:val="20"/>
+          <w:lang w:val="en-CA"/>
+        </w:rPr>
+      </w:pPr>
       <w:r>
         <mc:AlternateContent>
           <mc:Choice Requires="wps">
             <w:drawing>
-              <wp:anchor behindDoc="0" distT="0" distB="0" distL="0" distR="0" simplePos="0" locked="0" layoutInCell="0" allowOverlap="1" relativeHeight="8">
+              <wp:anchor behindDoc="0" distT="0" distB="0" distL="0" distR="0" simplePos="0" locked="0" layoutInCell="0" allowOverlap="1" relativeHeight="6">
                 <wp:simplePos x="0" y="0"/>
                 <wp:positionH relativeFrom="column">
                   <wp:posOffset>19050</wp:posOffset>
                 </wp:positionH>
                 <wp:positionV relativeFrom="paragraph">
-                  <wp:posOffset>4140200</wp:posOffset>
+                  <wp:posOffset>1231265</wp:posOffset>
                 </wp:positionV>
                 <wp:extent cx="5973445" cy="3794760"/>
                 <wp:effectExtent l="0" t="0" r="0" b="0"/>
@@ -767,17 +857,28 @@
                 <a:graphic xmlns:a="http://schemas.openxmlformats.org/drawingml/2006/main">
                   <a:graphicData uri="http://schemas.microsoft.com/office/word/2010/wordprocessingShape">
                     <wps:wsp>
-                      <wps:cNvSpPr txBox="1"/>
+                      <wps:cNvSpPr/>
                       <wps:spPr>
                         <a:xfrm>
                           <a:off x="0" y="0"/>
-                          <a:ext cx="5973445" cy="3794760"/>
+                          <a:ext cx="5973480" cy="3794760"/>
                         </a:xfrm>
-                        <a:prstGeom prst="rect"/>
+                        <a:prstGeom prst="rect">
+                          <a:avLst/>
+                        </a:prstGeom>
                         <a:solidFill>
-                          <a:srgbClr val="FFFFFF"/>
+                          <a:srgbClr val="ffffff"/>
                         </a:solidFill>
+                        <a:ln w="0">
+                          <a:noFill/>
+                        </a:ln>
                       </wps:spPr>
+                      <wps:style>
+                        <a:lnRef idx="0"/>
+                        <a:fillRef idx="0"/>
+                        <a:effectRef idx="0"/>
+                        <a:fontRef idx="minor"/>
+                      </wps:style>
                       <wps:txbx>
                         <w:txbxContent>
                           <w:p>
@@ -791,14 +892,13 @@
                             </w:pPr>
                             <w:r>
                               <w:rPr>
-                                <w:sz w:val="18"/>
-                                <w:szCs w:val="18"/>
+                                <w:color w:val="000000"/>
                               </w:rPr>
                               <w:drawing>
                                 <wp:inline distT="0" distB="0" distL="0" distR="0">
                                   <wp:extent cx="5973445" cy="3248025"/>
                                   <wp:effectExtent l="0" t="0" r="0" b="0"/>
-                                  <wp:docPr id="2" name="Image1" descr=""/>
+                                  <wp:docPr id="3" name="Image1" descr=""/>
                                   <wp:cNvGraphicFramePr>
                                     <a:graphicFrameLocks xmlns:a="http://schemas.openxmlformats.org/drawingml/2006/main" noChangeAspect="1"/>
                                   </wp:cNvGraphicFramePr>
@@ -806,7 +906,7 @@
                                     <a:graphicData uri="http://schemas.openxmlformats.org/drawingml/2006/picture">
                                       <pic:pic xmlns:pic="http://schemas.openxmlformats.org/drawingml/2006/picture">
                                         <pic:nvPicPr>
-                                          <pic:cNvPr id="2" name="Image1" descr=""/>
+                                          <pic:cNvPr id="3" name="Image1" descr=""/>
                                           <pic:cNvPicPr>
                                             <a:picLocks noChangeAspect="1" noChangeArrowheads="1"/>
                                           </pic:cNvPicPr>
@@ -831,10 +931,18 @@
                                   </a:graphic>
                                 </wp:inline>
                               </w:drawing>
+                            </w:r>
+                            <w:r>
+                              <w:rPr>
+                                <w:color w:val="000000"/>
+                                <w:sz w:val="18"/>
+                                <w:szCs w:val="18"/>
+                              </w:rPr>
                               <w:t xml:space="preserve">Figure </w:t>
                             </w:r>
                             <w:r>
                               <w:rPr>
+                                <w:color w:val="000000"/>
                                 <w:sz w:val="18"/>
                                 <w:szCs w:val="18"/>
                               </w:rPr>
@@ -844,6 +952,7 @@
                               <w:rPr>
                                 <w:sz w:val="18"/>
                                 <w:szCs w:val="18"/>
+                                <w:color w:val="000000"/>
                               </w:rPr>
                               <w:instrText xml:space="preserve"> SEQ Figure \* ARABIC </w:instrText>
                             </w:r>
@@ -851,6 +960,7 @@
                               <w:rPr>
                                 <w:sz w:val="18"/>
                                 <w:szCs w:val="18"/>
+                                <w:color w:val="000000"/>
                               </w:rPr>
                               <w:fldChar w:fldCharType="separate"/>
                             </w:r>
@@ -858,6 +968,7 @@
                               <w:rPr>
                                 <w:sz w:val="18"/>
                                 <w:szCs w:val="18"/>
+                                <w:color w:val="000000"/>
                               </w:rPr>
                               <w:t>1</w:t>
                             </w:r>
@@ -865,11 +976,13 @@
                               <w:rPr>
                                 <w:sz w:val="18"/>
                                 <w:szCs w:val="18"/>
+                                <w:color w:val="000000"/>
                               </w:rPr>
                               <w:fldChar w:fldCharType="end"/>
                             </w:r>
                             <w:r>
                               <w:rPr>
+                                <w:color w:val="000000"/>
                                 <w:sz w:val="18"/>
                                 <w:szCs w:val="18"/>
                               </w:rPr>
@@ -878,7 +991,7 @@
                           </w:p>
                         </w:txbxContent>
                       </wps:txbx>
-                      <wps:bodyPr anchor="t" lIns="0" tIns="0" rIns="0" bIns="0">
+                      <wps:bodyPr lIns="0" rIns="0" tIns="0" bIns="0" anchor="t">
                         <a:noAutofit/>
                       </wps:bodyPr>
                     </wps:wsp>
@@ -889,8 +1002,10 @@
           </mc:Choice>
           <mc:Fallback>
             <w:pict>
-              <v:rect style="position:absolute;rotation:-0;width:470.35pt;height:298.8pt;mso-wrap-distance-left:0pt;mso-wrap-distance-right:0pt;mso-wrap-distance-top:0pt;mso-wrap-distance-bottom:0pt;margin-top:326pt;mso-position-vertical-relative:text;margin-left:1.5pt;mso-position-horizontal-relative:text">
-                <v:textbox inset="0in,0in,0in,0in">
+              <v:rect id="shape_0" ID="Frame1" path="m0,0l-2147483645,0l-2147483645,-2147483646l0,-2147483646xe" fillcolor="white" stroked="f" o:allowincell="f" style="position:absolute;margin-left:1.5pt;margin-top:96.95pt;width:470.3pt;height:298.75pt;mso-wrap-style:square;v-text-anchor:top">
+                <v:fill o:detectmouseclick="t" type="solid" color2="black"/>
+                <v:stroke color="#3465a4" joinstyle="round" endcap="flat"/>
+                <v:textbox>
                   <w:txbxContent>
                     <w:p>
                       <w:pPr>
@@ -903,14 +1018,13 @@
                       </w:pPr>
                       <w:r>
                         <w:rPr>
-                          <w:sz w:val="18"/>
-                          <w:szCs w:val="18"/>
+                          <w:color w:val="000000"/>
                         </w:rPr>
                         <w:drawing>
                           <wp:inline distT="0" distB="0" distL="0" distR="0">
                             <wp:extent cx="5973445" cy="3248025"/>
                             <wp:effectExtent l="0" t="0" r="0" b="0"/>
-                            <wp:docPr id="3" name="Image1" descr=""/>
+                            <wp:docPr id="4" name="Image1" descr=""/>
                             <wp:cNvGraphicFramePr>
                               <a:graphicFrameLocks xmlns:a="http://schemas.openxmlformats.org/drawingml/2006/main" noChangeAspect="1"/>
                             </wp:cNvGraphicFramePr>
@@ -918,7 +1032,7 @@
                               <a:graphicData uri="http://schemas.openxmlformats.org/drawingml/2006/picture">
                                 <pic:pic xmlns:pic="http://schemas.openxmlformats.org/drawingml/2006/picture">
                                   <pic:nvPicPr>
-                                    <pic:cNvPr id="3" name="Image1" descr=""/>
+                                    <pic:cNvPr id="4" name="Image1" descr=""/>
                                     <pic:cNvPicPr>
                                       <a:picLocks noChangeAspect="1" noChangeArrowheads="1"/>
                                     </pic:cNvPicPr>
@@ -943,10 +1057,18 @@
                             </a:graphic>
                           </wp:inline>
                         </w:drawing>
+                      </w:r>
+                      <w:r>
+                        <w:rPr>
+                          <w:color w:val="000000"/>
+                          <w:sz w:val="18"/>
+                          <w:szCs w:val="18"/>
+                        </w:rPr>
                         <w:t xml:space="preserve">Figure </w:t>
                       </w:r>
                       <w:r>
                         <w:rPr>
+                          <w:color w:val="000000"/>
                           <w:sz w:val="18"/>
                           <w:szCs w:val="18"/>
                         </w:rPr>
@@ -956,6 +1078,7 @@
                         <w:rPr>
                           <w:sz w:val="18"/>
                           <w:szCs w:val="18"/>
+                          <w:color w:val="000000"/>
                         </w:rPr>
                         <w:instrText xml:space="preserve"> SEQ Figure \* ARABIC </w:instrText>
                       </w:r>
@@ -963,6 +1086,7 @@
                         <w:rPr>
                           <w:sz w:val="18"/>
                           <w:szCs w:val="18"/>
+                          <w:color w:val="000000"/>
                         </w:rPr>
                         <w:fldChar w:fldCharType="separate"/>
                       </w:r>
@@ -970,6 +1094,7 @@
                         <w:rPr>
                           <w:sz w:val="18"/>
                           <w:szCs w:val="18"/>
+                          <w:color w:val="000000"/>
                         </w:rPr>
                         <w:t>1</w:t>
                       </w:r>
@@ -977,11 +1102,13 @@
                         <w:rPr>
                           <w:sz w:val="18"/>
                           <w:szCs w:val="18"/>
+                          <w:color w:val="000000"/>
                         </w:rPr>
                         <w:fldChar w:fldCharType="end"/>
                       </w:r>
                       <w:r>
                         <w:rPr>
+                          <w:color w:val="000000"/>
                           <w:sz w:val="18"/>
                           <w:szCs w:val="18"/>
                         </w:rPr>
@@ -996,56 +1123,28 @@
           </mc:Fallback>
         </mc:AlternateContent>
       </w:r>
-    </w:p>
-    <w:p>
-      <w:pPr>
-        <w:pStyle w:val="AbstractNormalText"/>
-        <w:rPr>
-          <w:sz w:val="20"/>
-          <w:lang w:val="en-CA"/>
-        </w:rPr>
-      </w:pPr>
-      <w:r>
-        <w:rPr/>
-      </w:r>
-    </w:p>
-    <w:p>
-      <w:pPr>
-        <w:pStyle w:val="AbstractNormalText"/>
-        <w:rPr>
-          <w:sz w:val="20"/>
-          <w:lang w:val="en-CA"/>
-        </w:rPr>
-      </w:pPr>
-      <w:r>
-        <w:rPr>
-          <w:sz w:val="20"/>
-          <w:lang w:val="en-CA"/>
-        </w:rPr>
-        <w:t>The project is currently formed by five libraries: Verde, Boule, Harmonica, Pooch and Ensaio.</w:t>
-      </w:r>
-      <w:r/>
-      <w:r>
-        <w:rPr>
-          <w:sz w:val="20"/>
-        </w:rPr>
-        <w:fldChar w:fldCharType="end"/>
-      </w:r>
-      <w:r>
-        <w:rPr>
-          <w:sz w:val="20"/>
-        </w:rPr>
-      </w:r>
-    </w:p>
-    <w:p>
-      <w:pPr>
-        <w:pStyle w:val="AbstractNormalText"/>
-        <w:rPr>
-          <w:lang w:val="en-CA"/>
-        </w:rPr>
-      </w:pPr>
-      <w:r>
-        <w:rPr>
+      <w:r>
+        <w:rPr>
+          <w:sz w:val="20"/>
+          <w:szCs w:val="20"/>
+          <w:lang w:val="en-CA"/>
+        </w:rPr>
+        <w:t>Verde hosts tools for spatial data processing, interpolation, and gridding. Its core interpolation methods are inspired by machine learning, hence its interface reassembles one of the popular machine learning Python packages, Scikit-learn (Pedregosa et al., 2011). Additionally, it offers analysis tools that accompany the interpolators, such as trend removal, windowing operations, cross-validation, k-folding, grid projection, and more coordinate manipulation utilities.</w:t>
+      </w:r>
+    </w:p>
+    <w:p>
+      <w:pPr>
+        <w:pStyle w:val="AbstractNormalText"/>
+        <w:rPr>
+          <w:sz w:val="20"/>
+          <w:szCs w:val="20"/>
+          <w:lang w:val="en-CA"/>
+        </w:rPr>
+      </w:pPr>
+      <w:r>
+        <w:rPr>
+          <w:sz w:val="20"/>
+          <w:szCs w:val="20"/>
           <w:lang w:val="en-CA"/>
         </w:rPr>
       </w:r>
@@ -1067,7 +1166,7 @@
           <w:szCs w:val="20"/>
           <w:lang w:val="en-CA"/>
         </w:rPr>
-        <w:t>Verde</w:t>
+        <w:t>Boule</w:t>
       </w:r>
     </w:p>
     <w:p>
@@ -1085,7 +1184,7 @@
           <w:szCs w:val="20"/>
           <w:lang w:val="en-CA"/>
         </w:rPr>
-        <w:t>Verde hosts tools for spatial data processing, interpolation, and gridding. Its core interpolation methods are inspired by machine learning, hence its interface reassembles one of the popular machine learning Python packages, Scikit-learn (Pedregosa et al., 2011). Additionally, it offers analysis tools that accompany the interpolators, such as trend removal, windowing operations, cross-validation, k-folding, grid projection, and more coordinate manipulation utilities.</w:t>
+        <w:t>Boule is a very lightweight library that hosts classes for representing geodetic reference ellipsoids for the Earth and for celestial bodies of the solar system like the Moon, Mars, Venus, and Mercury. These classes also offer methods to perform coordinate conversions between geodetic and geocentric spherical systems, and to compute the normal gravity generated by these ellipsoids on any external point through a closed-form analytic solution (Li and Götze, 2001).</w:t>
       </w:r>
     </w:p>
     <w:p>
@@ -1122,7 +1221,7 @@
           <w:szCs w:val="20"/>
           <w:lang w:val="en-CA"/>
         </w:rPr>
-        <w:t>Boule</w:t>
+        <w:t>Harmonica</w:t>
       </w:r>
     </w:p>
     <w:p>
@@ -1140,7 +1239,7 @@
           <w:szCs w:val="20"/>
           <w:lang w:val="en-CA"/>
         </w:rPr>
-        <w:t>Boule is a very lightweight library that hosts classes for representing geodetic reference ellipsoids for the Earth and for celestial bodies of the solar system like the Moon, Mars, Venus, and Mercury. These classes also offer methods to perform coordinate conversions between geodetic and geocentric spherical systems, and to compute the normal gravity generated by these ellipsoids on any external point through a closed-form analytic solution (Li and Götze, 2001).</w:t>
+        <w:t>Harmonica offers functions and classes for processing and modelling gravity and magnetic data. It hosts functions for forward modelling the gravity fields of point sources, rectangular prisms and also tesseroids (a.k.a. spherical prisms). It can perform gravity corrections, from a simple Bouguer correction to a full terrain correction, by forward modelling digital elevation models with prisms. Regular grids can be transformed using FFT-based filters including upward derivative, upward continuation, and reduction to the pole, amongst others. It also offers ways to perform interpolation, gridding, and upward continuation through the equivalent sources technique. Finally, it can also read data stored in popular formats like .gdf files provided by the ICGEM Calculation Service and .grd files from Oasis Montaj©.</w:t>
       </w:r>
     </w:p>
     <w:p>
@@ -1177,7 +1276,7 @@
           <w:szCs w:val="20"/>
           <w:lang w:val="en-CA"/>
         </w:rPr>
-        <w:t>Harmonica</w:t>
+        <w:t>Pooch</w:t>
       </w:r>
     </w:p>
     <w:p>
@@ -1195,62 +1294,7 @@
           <w:szCs w:val="20"/>
           <w:lang w:val="en-CA"/>
         </w:rPr>
-        <w:t>Harmonica offers functions and classes for processing and modelling gravity and magnetic data. It hosts functions for forward modelling the gravity fields of point sources, rectangular prisms and also tesseroids (a.k.a. spherical prisms). It can perform gravity corrections, from a simple Bouguer correction to a full terrain correction, by forward modelling digital elevation models with prisms. Regular grids can be transformed using FFT-based filters including upward derivative, upward continuation, and reduction to the pole, among others. It also offers ways to perform interpolation, gridding, and upward continuation through the equivalent sources technique. Finally, it can also read data stored in popular formats like .gdf files provided by the ICGEM Calculation Service and .grd files from Oasis Montaj©.</w:t>
-      </w:r>
-    </w:p>
-    <w:p>
-      <w:pPr>
-        <w:pStyle w:val="AbstractNormalText"/>
-        <w:rPr>
-          <w:sz w:val="20"/>
-          <w:szCs w:val="20"/>
-          <w:lang w:val="en-CA"/>
-        </w:rPr>
-      </w:pPr>
-      <w:r>
-        <w:rPr>
-          <w:sz w:val="20"/>
-          <w:szCs w:val="20"/>
-          <w:lang w:val="en-CA"/>
-        </w:rPr>
-      </w:r>
-    </w:p>
-    <w:p>
-      <w:pPr>
-        <w:pStyle w:val="AbstractNormalText"/>
-        <w:rPr>
-          <w:b/>
-          <w:b/>
-          <w:bCs/>
-        </w:rPr>
-      </w:pPr>
-      <w:r>
-        <w:rPr>
-          <w:b/>
-          <w:bCs/>
-          <w:sz w:val="20"/>
-          <w:szCs w:val="20"/>
-          <w:lang w:val="en-CA"/>
-        </w:rPr>
-        <w:t>Pooch</w:t>
-      </w:r>
-    </w:p>
-    <w:p>
-      <w:pPr>
-        <w:pStyle w:val="AbstractNormalText"/>
-        <w:rPr>
-          <w:sz w:val="20"/>
-          <w:szCs w:val="20"/>
-          <w:lang w:val="en-CA"/>
-        </w:rPr>
-      </w:pPr>
-      <w:r>
-        <w:rPr>
-          <w:sz w:val="20"/>
-          <w:szCs w:val="20"/>
-          <w:lang w:val="en-CA"/>
-        </w:rPr>
-        <w:t>The most general purpose library in the project is Pooch, which offers an easy-to-use interface for downloading and caching data from the web. Originally designed for scientific applications and to be used by other software packages, Pooch can download data from the web through a large range of protocols, cache it locally at a desired location, and also check the integrity of those files. This simple but powerful library is currently being used by other projects in the scientific Python stack, like SciPy (Virtanen et al., 2020), scikit-image (van der Walt et al., 2014), MetPy (May et al., 2016) and icepack (Shapero et al., 2020), among others.</w:t>
+        <w:t>The most general purpose library in the project is Pooch, which offers an easy-to-use interface for downloading and caching data from the web. Originally designed for scientific applications and to be used by other software packages, Pooch can download data from the web through a large range of protocols, cache it locally at a desired location, and also check the integrity of those files. This simple but powerful library is currently being used by other projects in the scientific Python stack, like SciPy (Virtanen et al., 2020), scikit-image (van der Walt et al., 2014), MetPy (May et al., 2016) and icepack (Shapero et al., 2020), amongst others.</w:t>
       </w:r>
     </w:p>
     <w:p>
@@ -1314,7 +1358,7 @@
                 <wp:extent cx="5941695" cy="2981960"/>
                 <wp:effectExtent l="0" t="0" r="0" b="0"/>
                 <wp:wrapTopAndBottom/>
-                <wp:docPr id="4" name="Frame2"/>
+                <wp:docPr id="5" name="Frame2"/>
                 <a:graphic xmlns:a="http://schemas.openxmlformats.org/drawingml/2006/main">
                   <a:graphicData uri="http://schemas.microsoft.com/office/word/2010/wordprocessingShape">
                     <wps:wsp>
@@ -1360,7 +1404,7 @@
                                 <wp:inline distT="0" distB="0" distL="0" distR="0">
                                   <wp:extent cx="5941695" cy="2566670"/>
                                   <wp:effectExtent l="0" t="0" r="0" b="0"/>
-                                  <wp:docPr id="6" name="Image2" descr=""/>
+                                  <wp:docPr id="7" name="Image2" descr=""/>
                                   <wp:cNvGraphicFramePr>
                                     <a:graphicFrameLocks xmlns:a="http://schemas.openxmlformats.org/drawingml/2006/main" noChangeAspect="1"/>
                                   </wp:cNvGraphicFramePr>
@@ -1368,7 +1412,7 @@
                                     <a:graphicData uri="http://schemas.openxmlformats.org/drawingml/2006/picture">
                                       <pic:pic xmlns:pic="http://schemas.openxmlformats.org/drawingml/2006/picture">
                                         <pic:nvPicPr>
-                                          <pic:cNvPr id="6" name="Image2" descr=""/>
+                                          <pic:cNvPr id="7" name="Image2" descr=""/>
                                           <pic:cNvPicPr>
                                             <a:picLocks noChangeAspect="1" noChangeArrowheads="1"/>
                                           </pic:cNvPicPr>
@@ -1487,7 +1531,7 @@
                           <wp:inline distT="0" distB="0" distL="0" distR="0">
                             <wp:extent cx="5941695" cy="2566670"/>
                             <wp:effectExtent l="0" t="0" r="0" b="0"/>
-                            <wp:docPr id="7" name="Image2" descr=""/>
+                            <wp:docPr id="8" name="Image2" descr=""/>
                             <wp:cNvGraphicFramePr>
                               <a:graphicFrameLocks xmlns:a="http://schemas.openxmlformats.org/drawingml/2006/main" noChangeAspect="1"/>
                             </wp:cNvGraphicFramePr>
@@ -1495,7 +1539,7 @@
                               <a:graphicData uri="http://schemas.openxmlformats.org/drawingml/2006/picture">
                                 <pic:pic xmlns:pic="http://schemas.openxmlformats.org/drawingml/2006/picture">
                                   <pic:nvPicPr>
-                                    <pic:cNvPr id="7" name="Image2" descr=""/>
+                                    <pic:cNvPr id="8" name="Image2" descr=""/>
                                     <pic:cNvPicPr>
                                       <a:picLocks noChangeAspect="1" noChangeArrowheads="1"/>
                                     </pic:cNvPicPr>
@@ -1592,7 +1636,7 @@
           <w:szCs w:val="20"/>
           <w:lang w:val="en-CA"/>
         </w:rPr>
-        <w:t>Lastly, we introduce Ensaio, a small library that hosts open licensed datasets that are useful for running examples and tutorials, for teaching, and for probing our codes. It uses Pooch under the hood to download and cache those datasets locally so its codebase ends up being very slim.</w:t>
+        <w:t>Lastly, we introduce Ensaio, a small library that hosts open licensed datasets that are useful for running examples and tutorials, for teaching, and for probing our codes. It uses Pooch under the hood to download and cache those datasets locally, so its codebase ends up being very slim.</w:t>
       </w:r>
     </w:p>
     <w:p>
@@ -4185,7 +4229,14 @@
           <w:sz w:val="20"/>
           <w:lang w:val="en-CA"/>
         </w:rPr>
-        <w:t>In a similar way, we can use Harmonica's equivalent sources to grid the residual field at a constant height (see Fig. 3b):</w:t>
+        <w:t>Similarly</w:t>
+      </w:r>
+      <w:r>
+        <w:rPr>
+          <w:sz w:val="20"/>
+          <w:lang w:val="en-CA"/>
+        </w:rPr>
+        <w:t>, we can use Harmonica's equivalent sources to grid the residual field at a constant height (see Fig. 3b):</w:t>
       </w:r>
     </w:p>
     <w:p>
@@ -4417,7 +4468,7 @@
                 <wp:extent cx="5991860" cy="2990215"/>
                 <wp:effectExtent l="0" t="0" r="0" b="0"/>
                 <wp:wrapTopAndBottom/>
-                <wp:docPr id="8" name="Frame3"/>
+                <wp:docPr id="9" name="Frame3"/>
                 <a:graphic xmlns:a="http://schemas.openxmlformats.org/drawingml/2006/main">
                   <a:graphicData uri="http://schemas.microsoft.com/office/word/2010/wordprocessingShape">
                     <wps:wsp>
@@ -4463,7 +4514,7 @@
                                 <wp:inline distT="0" distB="0" distL="0" distR="0">
                                   <wp:extent cx="5991860" cy="2580005"/>
                                   <wp:effectExtent l="0" t="0" r="0" b="0"/>
-                                  <wp:docPr id="10" name="Image3" descr=""/>
+                                  <wp:docPr id="11" name="Image3" descr=""/>
                                   <wp:cNvGraphicFramePr>
                                     <a:graphicFrameLocks xmlns:a="http://schemas.openxmlformats.org/drawingml/2006/main" noChangeAspect="1"/>
                                   </wp:cNvGraphicFramePr>
@@ -4471,7 +4522,7 @@
                                     <a:graphicData uri="http://schemas.openxmlformats.org/drawingml/2006/picture">
                                       <pic:pic xmlns:pic="http://schemas.openxmlformats.org/drawingml/2006/picture">
                                         <pic:nvPicPr>
-                                          <pic:cNvPr id="10" name="Image3" descr=""/>
+                                          <pic:cNvPr id="11" name="Image3" descr=""/>
                                           <pic:cNvPicPr>
                                             <a:picLocks noChangeAspect="1" noChangeArrowheads="1"/>
                                           </pic:cNvPicPr>
@@ -4590,7 +4641,7 @@
                           <wp:inline distT="0" distB="0" distL="0" distR="0">
                             <wp:extent cx="5991860" cy="2580005"/>
                             <wp:effectExtent l="0" t="0" r="0" b="0"/>
-                            <wp:docPr id="11" name="Image3" descr=""/>
+                            <wp:docPr id="12" name="Image3" descr=""/>
                             <wp:cNvGraphicFramePr>
                               <a:graphicFrameLocks xmlns:a="http://schemas.openxmlformats.org/drawingml/2006/main" noChangeAspect="1"/>
                             </wp:cNvGraphicFramePr>
@@ -4598,7 +4649,7 @@
                               <a:graphicData uri="http://schemas.openxmlformats.org/drawingml/2006/picture">
                                 <pic:pic xmlns:pic="http://schemas.openxmlformats.org/drawingml/2006/picture">
                                   <pic:nvPicPr>
-                                    <pic:cNvPr id="11" name="Image3" descr=""/>
+                                    <pic:cNvPr id="12" name="Image3" descr=""/>
                                     <pic:cNvPicPr>
                                       <a:picLocks noChangeAspect="1" noChangeArrowheads="1"/>
                                     </pic:cNvPicPr>
@@ -5302,7 +5353,10 @@
         </w:rPr>
       </w:pPr>
       <w:r>
-        <w:rPr/>
+        <w:rPr>
+          <w:sz w:val="20"/>
+          <w:lang w:val="en-CA"/>
+        </w:rPr>
       </w:r>
     </w:p>
     <w:p>
@@ -5330,7 +5384,10 @@
         </w:rPr>
       </w:pPr>
       <w:r>
-        <w:rPr/>
+        <w:rPr>
+          <w:sz w:val="20"/>
+          <w:lang w:val="en-CA"/>
+        </w:rPr>
       </w:r>
     </w:p>
     <w:p>

</xml_diff>

<commit_message>
Fix figure positions in docx file
</commit_message>
<xml_diff>
--- a/extended-abstract/extended-abstract-soler.docx
+++ b/extended-abstract/extended-abstract-soler.docx
@@ -750,38 +750,7 @@
           <w:sz w:val="20"/>
           <w:lang w:val="en-CA"/>
         </w:rPr>
-        <w:t>In parallel, the broader geoscientific Python ecosystem has seen a major growth. Libraries like SimPEG (Cockett et al., 2015), GemPy (de la Varga et al., 2019), pyGIMLi (Rücker et al., 2017) and ObsPy (Obspy, 2019) were established. These projects provide scientists and industry with a wide range of tools for research and exploration. As a project, we decided to invest in the strengths of the Fatiando libraries in light of the broader ecosystem. The introduction of smaller, and narrowly scoped libraries has again been advantageous as it allows other projects to use them without introducing a large set of unnecessary dependencies.</w:t>
-      </w:r>
-    </w:p>
-    <w:p>
-      <w:pPr>
-        <w:pStyle w:val="AbstractNormalText"/>
-        <w:rPr>
-          <w:sz w:val="20"/>
-          <w:lang w:val="en-CA"/>
-        </w:rPr>
-      </w:pPr>
-      <w:r>
-        <w:rPr>
-          <w:sz w:val="20"/>
-          <w:lang w:val="en-CA"/>
-        </w:rPr>
-      </w:r>
-    </w:p>
-    <w:p>
-      <w:pPr>
-        <w:pStyle w:val="AbstractNormalText"/>
-        <w:rPr>
-          <w:sz w:val="20"/>
-          <w:lang w:val="en-CA"/>
-        </w:rPr>
-      </w:pPr>
-      <w:r>
-        <w:rPr>
-          <w:sz w:val="20"/>
-          <w:lang w:val="en-CA"/>
-        </w:rPr>
-        <w:t>The project is currently formed by five libraries: Verde, Boule, Harmonica, Pooch and Ensaio.</w:t>
+        <w:t>In parallel, the broader geoscientific Python ecosystem has seen a major growth. Libraries like SimPEG (Cockett et al., 2015), GemPy (de la Varga et al., 2019), pyGIMLi (Rücker et al., 2017) and ObsPy (Obspy, 2019) were established. These projects provide scientists and industry with a wide range of tools for research and exploration. As a project, we decided to invest in the strengths of the Fatiando libraries in light of the broader ecosystem. The introduction of smaller, and narrowly scoped libraries has again been advantageous as it allows other projects to use them without introducing a large set of unnecessary dependencies. The project is currently formed by five libraries: Verde, Boule, Harmonica, Pooch and Ensaio.</w:t>
       </w:r>
       <w:r/>
       <w:r>
@@ -848,7 +817,7 @@
                   <wp:posOffset>19050</wp:posOffset>
                 </wp:positionH>
                 <wp:positionV relativeFrom="paragraph">
-                  <wp:posOffset>1231265</wp:posOffset>
+                  <wp:posOffset>1351280</wp:posOffset>
                 </wp:positionV>
                 <wp:extent cx="5973445" cy="3794760"/>
                 <wp:effectExtent l="0" t="0" r="0" b="0"/>
@@ -1002,7 +971,7 @@
           </mc:Choice>
           <mc:Fallback>
             <w:pict>
-              <v:rect id="shape_0" ID="Frame1" path="m0,0l-2147483645,0l-2147483645,-2147483646l0,-2147483646xe" fillcolor="white" stroked="f" o:allowincell="f" style="position:absolute;margin-left:1.5pt;margin-top:96.95pt;width:470.3pt;height:298.75pt;mso-wrap-style:square;v-text-anchor:top">
+              <v:rect id="shape_0" ID="Frame1" path="m0,0l-2147483645,0l-2147483645,-2147483646l0,-2147483646xe" fillcolor="white" stroked="f" o:allowincell="f" style="position:absolute;margin-left:1.5pt;margin-top:106.4pt;width:470.3pt;height:298.75pt;mso-wrap-style:square;v-text-anchor:top">
                 <v:fill o:detectmouseclick="t" type="solid" color2="black"/>
                 <v:stroke color="#3465a4" joinstyle="round" endcap="flat"/>
                 <v:textbox>
@@ -1353,7 +1322,7 @@
                   <wp:posOffset>13970</wp:posOffset>
                 </wp:positionH>
                 <wp:positionV relativeFrom="paragraph">
-                  <wp:posOffset>2602230</wp:posOffset>
+                  <wp:posOffset>2362200</wp:posOffset>
                 </wp:positionV>
                 <wp:extent cx="5941695" cy="2981960"/>
                 <wp:effectExtent l="0" t="0" r="0" b="0"/>
@@ -1508,7 +1477,7 @@
           </mc:Choice>
           <mc:Fallback>
             <w:pict>
-              <v:rect id="shape_0" ID="Frame2" path="m0,0l-2147483645,0l-2147483645,-2147483646l0,-2147483646xe" fillcolor="white" stroked="f" o:allowincell="f" style="position:absolute;margin-left:1.1pt;margin-top:204.9pt;width:467.8pt;height:234.75pt;mso-wrap-style:square;v-text-anchor:top">
+              <v:rect id="shape_0" ID="Frame2" path="m0,0l-2147483645,0l-2147483645,-2147483646l0,-2147483646xe" fillcolor="white" stroked="f" o:allowincell="f" style="position:absolute;margin-left:1.1pt;margin-top:186pt;width:467.8pt;height:234.75pt;mso-wrap-style:square;v-text-anchor:top">
                 <v:fill o:detectmouseclick="t" type="solid" color2="black"/>
                 <v:stroke color="#3465a4" joinstyle="round" endcap="flat"/>
                 <v:textbox>
@@ -4349,121 +4318,16 @@
         </w:rPr>
       </w:pPr>
       <w:r>
-        <w:rPr>
-          <w:rFonts w:ascii="FiraCode Nerd Font Mono" w:hAnsi="FiraCode Nerd Font Mono"/>
-          <w:b w:val="false"/>
-          <w:i w:val="false"/>
-          <w:color w:val="000000"/>
-          <w:sz w:val="18"/>
-          <w:szCs w:val="18"/>
-          <w:u w:val="none"/>
-          <w:lang w:val="zxx"/>
-        </w:rPr>
-        <w:t xml:space="preserve">    </w:t>
-      </w:r>
-      <w:r>
-        <w:rPr>
-          <w:rFonts w:ascii="FiraCode Nerd Font Mono" w:hAnsi="FiraCode Nerd Font Mono"/>
-          <w:b w:val="false"/>
-          <w:i w:val="false"/>
-          <w:color w:val="000000"/>
-          <w:sz w:val="18"/>
-          <w:szCs w:val="18"/>
-          <w:u w:val="none"/>
-          <w:lang w:val="zxx"/>
-        </w:rPr>
-        <w:t>damping</w:t>
-      </w:r>
-      <w:r>
-        <w:rPr>
-          <w:rFonts w:ascii="FiraCode Nerd Font Mono" w:hAnsi="FiraCode Nerd Font Mono"/>
-          <w:b w:val="false"/>
-          <w:i w:val="false"/>
-          <w:color w:val="666666"/>
-          <w:sz w:val="18"/>
-          <w:szCs w:val="18"/>
-          <w:u w:val="none"/>
-          <w:lang w:val="zxx"/>
-        </w:rPr>
-        <w:t>=10</w:t>
-      </w:r>
-      <w:r>
-        <w:rPr>
-          <w:rFonts w:ascii="FiraCode Nerd Font Mono" w:hAnsi="FiraCode Nerd Font Mono"/>
-          <w:b w:val="false"/>
-          <w:i w:val="false"/>
-          <w:color w:val="000000"/>
-          <w:sz w:val="18"/>
-          <w:szCs w:val="18"/>
-          <w:u w:val="none"/>
-          <w:lang w:val="zxx"/>
-        </w:rPr>
-        <w:t>, depth</w:t>
-      </w:r>
-      <w:r>
-        <w:rPr>
-          <w:rFonts w:ascii="FiraCode Nerd Font Mono" w:hAnsi="FiraCode Nerd Font Mono"/>
-          <w:b w:val="false"/>
-          <w:i w:val="false"/>
-          <w:color w:val="666666"/>
-          <w:sz w:val="18"/>
-          <w:szCs w:val="18"/>
-          <w:u w:val="none"/>
-          <w:lang w:val="zxx"/>
-        </w:rPr>
-        <w:t>=10e3</w:t>
-      </w:r>
-    </w:p>
-    <w:p>
-      <w:pPr>
-        <w:pStyle w:val="AbstractNormalText"/>
-        <w:shd w:val="clear" w:fill="F8F8F8"/>
-        <w:jc w:val="left"/>
-        <w:rPr>
-          <w:rFonts w:ascii="FiraCode Nerd Font Mono" w:hAnsi="FiraCode Nerd Font Mono"/>
-          <w:sz w:val="18"/>
-          <w:szCs w:val="18"/>
-        </w:rPr>
-      </w:pPr>
-      <w:r>
-        <w:rPr>
-          <w:rFonts w:ascii="FiraCode Nerd Font Mono" w:hAnsi="FiraCode Nerd Font Mono"/>
-          <w:b w:val="false"/>
-          <w:i w:val="false"/>
-          <w:color w:val="000000"/>
-          <w:sz w:val="18"/>
-          <w:szCs w:val="18"/>
-          <w:u w:val="none"/>
-          <w:lang w:val="zxx"/>
-        </w:rPr>
-        <w:t>)</w:t>
-      </w:r>
-    </w:p>
-    <w:p>
-      <w:pPr>
-        <w:pStyle w:val="AbstractNormalText"/>
-        <w:shd w:val="clear" w:fill="F8F8F8"/>
-        <w:jc w:val="left"/>
-        <w:rPr>
-          <w:b w:val="false"/>
-          <w:b w:val="false"/>
-          <w:i w:val="false"/>
-          <w:i w:val="false"/>
-          <w:color w:val="BBBBBB"/>
-          <w:u w:val="none"/>
-        </w:rPr>
-      </w:pPr>
-      <w:r>
         <mc:AlternateContent>
           <mc:Choice Requires="wps">
             <w:drawing>
               <wp:anchor behindDoc="0" distT="0" distB="0" distL="0" distR="0" simplePos="0" locked="0" layoutInCell="0" allowOverlap="1" relativeHeight="4">
                 <wp:simplePos x="0" y="0"/>
                 <wp:positionH relativeFrom="column">
-                  <wp:posOffset>0</wp:posOffset>
+                  <wp:posOffset>19050</wp:posOffset>
                 </wp:positionH>
                 <wp:positionV relativeFrom="paragraph">
-                  <wp:posOffset>237490</wp:posOffset>
+                  <wp:posOffset>242570</wp:posOffset>
                 </wp:positionV>
                 <wp:extent cx="5991860" cy="2990215"/>
                 <wp:effectExtent l="0" t="0" r="0" b="0"/>
@@ -4618,7 +4482,7 @@
           </mc:Choice>
           <mc:Fallback>
             <w:pict>
-              <v:rect id="shape_0" ID="Frame3" path="m0,0l-2147483645,0l-2147483645,-2147483646l0,-2147483646xe" fillcolor="white" stroked="f" o:allowincell="f" style="position:absolute;margin-left:0pt;margin-top:18.7pt;width:471.75pt;height:235.4pt;mso-wrap-style:square;v-text-anchor:top">
+              <v:rect id="shape_0" ID="Frame3" path="m0,0l-2147483645,0l-2147483645,-2147483646l0,-2147483646xe" fillcolor="white" stroked="f" o:allowincell="f" style="position:absolute;margin-left:1.5pt;margin-top:19.1pt;width:471.75pt;height:235.4pt;mso-wrap-style:square;v-text-anchor:top">
                 <v:fill o:detectmouseclick="t" type="solid" color2="black"/>
                 <v:stroke color="#3465a4" joinstyle="round" endcap="flat"/>
                 <v:textbox>
@@ -4751,6 +4615,111 @@
           <w:u w:val="none"/>
           <w:lang w:val="zxx"/>
         </w:rPr>
+        <w:t xml:space="preserve">    </w:t>
+      </w:r>
+      <w:r>
+        <w:rPr>
+          <w:rFonts w:ascii="FiraCode Nerd Font Mono" w:hAnsi="FiraCode Nerd Font Mono"/>
+          <w:b w:val="false"/>
+          <w:i w:val="false"/>
+          <w:color w:val="000000"/>
+          <w:sz w:val="18"/>
+          <w:szCs w:val="18"/>
+          <w:u w:val="none"/>
+          <w:lang w:val="zxx"/>
+        </w:rPr>
+        <w:t>damping</w:t>
+      </w:r>
+      <w:r>
+        <w:rPr>
+          <w:rFonts w:ascii="FiraCode Nerd Font Mono" w:hAnsi="FiraCode Nerd Font Mono"/>
+          <w:b w:val="false"/>
+          <w:i w:val="false"/>
+          <w:color w:val="666666"/>
+          <w:sz w:val="18"/>
+          <w:szCs w:val="18"/>
+          <w:u w:val="none"/>
+          <w:lang w:val="zxx"/>
+        </w:rPr>
+        <w:t>=10</w:t>
+      </w:r>
+      <w:r>
+        <w:rPr>
+          <w:rFonts w:ascii="FiraCode Nerd Font Mono" w:hAnsi="FiraCode Nerd Font Mono"/>
+          <w:b w:val="false"/>
+          <w:i w:val="false"/>
+          <w:color w:val="000000"/>
+          <w:sz w:val="18"/>
+          <w:szCs w:val="18"/>
+          <w:u w:val="none"/>
+          <w:lang w:val="zxx"/>
+        </w:rPr>
+        <w:t>, depth</w:t>
+      </w:r>
+      <w:r>
+        <w:rPr>
+          <w:rFonts w:ascii="FiraCode Nerd Font Mono" w:hAnsi="FiraCode Nerd Font Mono"/>
+          <w:b w:val="false"/>
+          <w:i w:val="false"/>
+          <w:color w:val="666666"/>
+          <w:sz w:val="18"/>
+          <w:szCs w:val="18"/>
+          <w:u w:val="none"/>
+          <w:lang w:val="zxx"/>
+        </w:rPr>
+        <w:t>=10e3</w:t>
+      </w:r>
+    </w:p>
+    <w:p>
+      <w:pPr>
+        <w:pStyle w:val="AbstractNormalText"/>
+        <w:shd w:val="clear" w:fill="F8F8F8"/>
+        <w:jc w:val="left"/>
+        <w:rPr>
+          <w:rFonts w:ascii="FiraCode Nerd Font Mono" w:hAnsi="FiraCode Nerd Font Mono"/>
+          <w:sz w:val="18"/>
+          <w:szCs w:val="18"/>
+        </w:rPr>
+      </w:pPr>
+      <w:r>
+        <w:rPr>
+          <w:rFonts w:ascii="FiraCode Nerd Font Mono" w:hAnsi="FiraCode Nerd Font Mono"/>
+          <w:b w:val="false"/>
+          <w:i w:val="false"/>
+          <w:color w:val="000000"/>
+          <w:sz w:val="18"/>
+          <w:szCs w:val="18"/>
+          <w:u w:val="none"/>
+          <w:lang w:val="zxx"/>
+        </w:rPr>
+        <w:t>)</w:t>
+      </w:r>
+    </w:p>
+    <w:p>
+      <w:pPr>
+        <w:pStyle w:val="AbstractNormalText"/>
+        <w:shd w:val="clear" w:fill="F8F8F8"/>
+        <w:jc w:val="left"/>
+        <w:rPr>
+          <w:b w:val="false"/>
+          <w:b w:val="false"/>
+          <w:i w:val="false"/>
+          <w:i w:val="false"/>
+          <w:color w:val="BBBBBB"/>
+          <w:u w:val="none"/>
+        </w:rPr>
+      </w:pPr>
+      <w:r>
+        <w:rPr>
+          <w:rFonts w:ascii="FiraCode Nerd Font Mono" w:hAnsi="FiraCode Nerd Font Mono"/>
+          <w:b w:val="false"/>
+          <w:i w:val="false"/>
+          <w:color w:val="000000"/>
+          <w:sz w:val="18"/>
+          <w:szCs w:val="18"/>
+          <w:u w:val="none"/>
+          <w:lang w:val="zxx"/>
+        </w:rPr>
         <w:t>eq_sources</w:t>
       </w:r>
       <w:r>
@@ -5561,7 +5530,7 @@
           <w:sz w:val="20"/>
           <w:lang w:val="en-CA"/>
         </w:rPr>
-        <w:t>We are indebted to the developers and maintainers of all the open-source software and particularly to the users and contributors of Fatiando a Terra. Without their gratitude, effort, and contributions this project wouldn't exist.</w:t>
+        <w:t>We are indebted to the developers and maintainers of all the open-source software and particularly to the users and contributors of Fatiando a Terra.</w:t>
       </w:r>
     </w:p>
     <w:p>
@@ -5651,6 +5620,7 @@
     <w:p>
       <w:pPr>
         <w:pStyle w:val="AbstractNormalText"/>
+        <w:jc w:val="both"/>
         <w:rPr>
           <w:lang w:val="en-CA"/>
         </w:rPr>
@@ -5691,19 +5661,21 @@
     <w:p>
       <w:pPr>
         <w:pStyle w:val="AbstractNormalText"/>
-        <w:rPr>
-          <w:lang w:val="en-CA"/>
-        </w:rPr>
-      </w:pPr>
-      <w:r>
-        <w:rPr>
-          <w:lang w:val="en-CA"/>
-        </w:rPr>
-      </w:r>
-    </w:p>
-    <w:p>
-      <w:pPr>
-        <w:pStyle w:val="AbstractNormalText"/>
+        <w:jc w:val="both"/>
+        <w:rPr>
+          <w:lang w:val="en-CA"/>
+        </w:rPr>
+      </w:pPr>
+      <w:r>
+        <w:rPr>
+          <w:lang w:val="en-CA"/>
+        </w:rPr>
+      </w:r>
+    </w:p>
+    <w:p>
+      <w:pPr>
+        <w:pStyle w:val="AbstractNormalText"/>
+        <w:jc w:val="both"/>
         <w:rPr>
           <w:lang w:val="en-CA"/>
         </w:rPr>
@@ -5718,19 +5690,21 @@
     <w:p>
       <w:pPr>
         <w:pStyle w:val="AbstractNormalText"/>
-        <w:rPr>
-          <w:lang w:val="en-CA"/>
-        </w:rPr>
-      </w:pPr>
-      <w:r>
-        <w:rPr>
-          <w:lang w:val="en-CA"/>
-        </w:rPr>
-      </w:r>
-    </w:p>
-    <w:p>
-      <w:pPr>
-        <w:pStyle w:val="AbstractNormalText"/>
+        <w:jc w:val="both"/>
+        <w:rPr>
+          <w:lang w:val="en-CA"/>
+        </w:rPr>
+      </w:pPr>
+      <w:r>
+        <w:rPr>
+          <w:lang w:val="en-CA"/>
+        </w:rPr>
+      </w:r>
+    </w:p>
+    <w:p>
+      <w:pPr>
+        <w:pStyle w:val="AbstractNormalText"/>
+        <w:jc w:val="both"/>
         <w:rPr>
           <w:lang w:val="en-CA"/>
         </w:rPr>
@@ -5745,19 +5719,21 @@
     <w:p>
       <w:pPr>
         <w:pStyle w:val="AbstractNormalText"/>
-        <w:rPr>
-          <w:lang w:val="en-CA"/>
-        </w:rPr>
-      </w:pPr>
-      <w:r>
-        <w:rPr>
-          <w:lang w:val="en-CA"/>
-        </w:rPr>
-      </w:r>
-    </w:p>
-    <w:p>
-      <w:pPr>
-        <w:pStyle w:val="AbstractNormalText"/>
+        <w:jc w:val="both"/>
+        <w:rPr>
+          <w:lang w:val="en-CA"/>
+        </w:rPr>
+      </w:pPr>
+      <w:r>
+        <w:rPr>
+          <w:lang w:val="en-CA"/>
+        </w:rPr>
+      </w:r>
+    </w:p>
+    <w:p>
+      <w:pPr>
+        <w:pStyle w:val="AbstractNormalText"/>
+        <w:jc w:val="both"/>
         <w:rPr>
           <w:lang w:val="en-CA"/>
         </w:rPr>
@@ -5772,19 +5748,21 @@
     <w:p>
       <w:pPr>
         <w:pStyle w:val="AbstractNormalText"/>
-        <w:rPr>
-          <w:lang w:val="en-CA"/>
-        </w:rPr>
-      </w:pPr>
-      <w:r>
-        <w:rPr>
-          <w:lang w:val="en-CA"/>
-        </w:rPr>
-      </w:r>
-    </w:p>
-    <w:p>
-      <w:pPr>
-        <w:pStyle w:val="AbstractNormalText"/>
+        <w:jc w:val="both"/>
+        <w:rPr>
+          <w:lang w:val="en-CA"/>
+        </w:rPr>
+      </w:pPr>
+      <w:r>
+        <w:rPr>
+          <w:lang w:val="en-CA"/>
+        </w:rPr>
+      </w:r>
+    </w:p>
+    <w:p>
+      <w:pPr>
+        <w:pStyle w:val="AbstractNormalText"/>
+        <w:jc w:val="both"/>
         <w:rPr>
           <w:lang w:val="en-CA"/>
         </w:rPr>
@@ -5799,19 +5777,21 @@
     <w:p>
       <w:pPr>
         <w:pStyle w:val="AbstractNormalText"/>
-        <w:rPr>
-          <w:lang w:val="en-CA"/>
-        </w:rPr>
-      </w:pPr>
-      <w:r>
-        <w:rPr>
-          <w:lang w:val="en-CA"/>
-        </w:rPr>
-      </w:r>
-    </w:p>
-    <w:p>
-      <w:pPr>
-        <w:pStyle w:val="AbstractNormalText"/>
+        <w:jc w:val="both"/>
+        <w:rPr>
+          <w:lang w:val="en-CA"/>
+        </w:rPr>
+      </w:pPr>
+      <w:r>
+        <w:rPr>
+          <w:lang w:val="en-CA"/>
+        </w:rPr>
+      </w:r>
+    </w:p>
+    <w:p>
+      <w:pPr>
+        <w:pStyle w:val="AbstractNormalText"/>
+        <w:jc w:val="both"/>
         <w:rPr>
           <w:lang w:val="en-CA"/>
         </w:rPr>
@@ -5826,19 +5806,21 @@
     <w:p>
       <w:pPr>
         <w:pStyle w:val="AbstractNormalText"/>
-        <w:rPr>
-          <w:lang w:val="en-CA"/>
-        </w:rPr>
-      </w:pPr>
-      <w:r>
-        <w:rPr>
-          <w:lang w:val="en-CA"/>
-        </w:rPr>
-      </w:r>
-    </w:p>
-    <w:p>
-      <w:pPr>
-        <w:pStyle w:val="AbstractNormalText"/>
+        <w:jc w:val="both"/>
+        <w:rPr>
+          <w:lang w:val="en-CA"/>
+        </w:rPr>
+      </w:pPr>
+      <w:r>
+        <w:rPr>
+          <w:lang w:val="en-CA"/>
+        </w:rPr>
+      </w:r>
+    </w:p>
+    <w:p>
+      <w:pPr>
+        <w:pStyle w:val="AbstractNormalText"/>
+        <w:jc w:val="both"/>
         <w:rPr>
           <w:lang w:val="en-CA"/>
         </w:rPr>
@@ -5853,19 +5835,21 @@
     <w:p>
       <w:pPr>
         <w:pStyle w:val="AbstractNormalText"/>
-        <w:rPr>
-          <w:lang w:val="en-CA"/>
-        </w:rPr>
-      </w:pPr>
-      <w:r>
-        <w:rPr>
-          <w:lang w:val="en-CA"/>
-        </w:rPr>
-      </w:r>
-    </w:p>
-    <w:p>
-      <w:pPr>
-        <w:pStyle w:val="AbstractNormalText"/>
+        <w:jc w:val="both"/>
+        <w:rPr>
+          <w:lang w:val="en-CA"/>
+        </w:rPr>
+      </w:pPr>
+      <w:r>
+        <w:rPr>
+          <w:lang w:val="en-CA"/>
+        </w:rPr>
+      </w:r>
+    </w:p>
+    <w:p>
+      <w:pPr>
+        <w:pStyle w:val="AbstractNormalText"/>
+        <w:jc w:val="both"/>
         <w:rPr>
           <w:lang w:val="en-CA"/>
         </w:rPr>
@@ -5880,19 +5864,21 @@
     <w:p>
       <w:pPr>
         <w:pStyle w:val="AbstractNormalText"/>
-        <w:rPr>
-          <w:lang w:val="en-CA"/>
-        </w:rPr>
-      </w:pPr>
-      <w:r>
-        <w:rPr>
-          <w:lang w:val="en-CA"/>
-        </w:rPr>
-      </w:r>
-    </w:p>
-    <w:p>
-      <w:pPr>
-        <w:pStyle w:val="AbstractNormalText"/>
+        <w:jc w:val="both"/>
+        <w:rPr>
+          <w:lang w:val="en-CA"/>
+        </w:rPr>
+      </w:pPr>
+      <w:r>
+        <w:rPr>
+          <w:lang w:val="en-CA"/>
+        </w:rPr>
+      </w:r>
+    </w:p>
+    <w:p>
+      <w:pPr>
+        <w:pStyle w:val="AbstractNormalText"/>
+        <w:jc w:val="both"/>
         <w:rPr>
           <w:lang w:val="en-CA"/>
         </w:rPr>
@@ -5907,19 +5893,21 @@
     <w:p>
       <w:pPr>
         <w:pStyle w:val="AbstractNormalText"/>
-        <w:rPr>
-          <w:lang w:val="en-CA"/>
-        </w:rPr>
-      </w:pPr>
-      <w:r>
-        <w:rPr>
-          <w:lang w:val="en-CA"/>
-        </w:rPr>
-      </w:r>
-    </w:p>
-    <w:p>
-      <w:pPr>
-        <w:pStyle w:val="AbstractNormalText"/>
+        <w:jc w:val="both"/>
+        <w:rPr>
+          <w:lang w:val="en-CA"/>
+        </w:rPr>
+      </w:pPr>
+      <w:r>
+        <w:rPr>
+          <w:lang w:val="en-CA"/>
+        </w:rPr>
+      </w:r>
+    </w:p>
+    <w:p>
+      <w:pPr>
+        <w:pStyle w:val="AbstractNormalText"/>
+        <w:jc w:val="both"/>
         <w:rPr>
           <w:lang w:val="en-CA"/>
         </w:rPr>
@@ -5934,19 +5922,21 @@
     <w:p>
       <w:pPr>
         <w:pStyle w:val="AbstractNormalText"/>
-        <w:rPr>
-          <w:lang w:val="en-CA"/>
-        </w:rPr>
-      </w:pPr>
-      <w:r>
-        <w:rPr>
-          <w:lang w:val="en-CA"/>
-        </w:rPr>
-      </w:r>
-    </w:p>
-    <w:p>
-      <w:pPr>
-        <w:pStyle w:val="AbstractNormalText"/>
+        <w:jc w:val="both"/>
+        <w:rPr>
+          <w:lang w:val="en-CA"/>
+        </w:rPr>
+      </w:pPr>
+      <w:r>
+        <w:rPr>
+          <w:lang w:val="en-CA"/>
+        </w:rPr>
+      </w:r>
+    </w:p>
+    <w:p>
+      <w:pPr>
+        <w:pStyle w:val="AbstractNormalText"/>
+        <w:jc w:val="both"/>
         <w:rPr>
           <w:lang w:val="en-CA"/>
         </w:rPr>
@@ -5961,19 +5951,21 @@
     <w:p>
       <w:pPr>
         <w:pStyle w:val="AbstractNormalText"/>
-        <w:rPr>
-          <w:lang w:val="en-CA"/>
-        </w:rPr>
-      </w:pPr>
-      <w:r>
-        <w:rPr>
-          <w:lang w:val="en-CA"/>
-        </w:rPr>
-      </w:r>
-    </w:p>
-    <w:p>
-      <w:pPr>
-        <w:pStyle w:val="AbstractNormalText"/>
+        <w:jc w:val="both"/>
+        <w:rPr>
+          <w:lang w:val="en-CA"/>
+        </w:rPr>
+      </w:pPr>
+      <w:r>
+        <w:rPr>
+          <w:lang w:val="en-CA"/>
+        </w:rPr>
+      </w:r>
+    </w:p>
+    <w:p>
+      <w:pPr>
+        <w:pStyle w:val="AbstractNormalText"/>
+        <w:jc w:val="both"/>
         <w:rPr>
           <w:lang w:val="en-CA"/>
         </w:rPr>
@@ -5988,19 +5980,21 @@
     <w:p>
       <w:pPr>
         <w:pStyle w:val="AbstractNormalText"/>
-        <w:rPr>
-          <w:lang w:val="en-CA"/>
-        </w:rPr>
-      </w:pPr>
-      <w:r>
-        <w:rPr>
-          <w:lang w:val="en-CA"/>
-        </w:rPr>
-      </w:r>
-    </w:p>
-    <w:p>
-      <w:pPr>
-        <w:pStyle w:val="AbstractNormalText"/>
+        <w:jc w:val="both"/>
+        <w:rPr>
+          <w:lang w:val="en-CA"/>
+        </w:rPr>
+      </w:pPr>
+      <w:r>
+        <w:rPr>
+          <w:lang w:val="en-CA"/>
+        </w:rPr>
+      </w:r>
+    </w:p>
+    <w:p>
+      <w:pPr>
+        <w:pStyle w:val="AbstractNormalText"/>
+        <w:jc w:val="both"/>
         <w:rPr>
           <w:lang w:val="en-CA"/>
         </w:rPr>
@@ -6015,19 +6009,21 @@
     <w:p>
       <w:pPr>
         <w:pStyle w:val="AbstractNormalText"/>
-        <w:rPr>
-          <w:lang w:val="en-CA"/>
-        </w:rPr>
-      </w:pPr>
-      <w:r>
-        <w:rPr>
-          <w:lang w:val="en-CA"/>
-        </w:rPr>
-      </w:r>
-    </w:p>
-    <w:p>
-      <w:pPr>
-        <w:pStyle w:val="AbstractNormalText"/>
+        <w:jc w:val="both"/>
+        <w:rPr>
+          <w:lang w:val="en-CA"/>
+        </w:rPr>
+      </w:pPr>
+      <w:r>
+        <w:rPr>
+          <w:lang w:val="en-CA"/>
+        </w:rPr>
+      </w:r>
+    </w:p>
+    <w:p>
+      <w:pPr>
+        <w:pStyle w:val="AbstractNormalText"/>
+        <w:jc w:val="both"/>
         <w:rPr>
           <w:lang w:val="en-CA"/>
         </w:rPr>
@@ -6042,19 +6038,21 @@
     <w:p>
       <w:pPr>
         <w:pStyle w:val="AbstractNormalText"/>
-        <w:rPr>
-          <w:lang w:val="en-CA"/>
-        </w:rPr>
-      </w:pPr>
-      <w:r>
-        <w:rPr>
-          <w:lang w:val="en-CA"/>
-        </w:rPr>
-      </w:r>
-    </w:p>
-    <w:p>
-      <w:pPr>
-        <w:pStyle w:val="AbstractNormalText"/>
+        <w:jc w:val="both"/>
+        <w:rPr>
+          <w:lang w:val="en-CA"/>
+        </w:rPr>
+      </w:pPr>
+      <w:r>
+        <w:rPr>
+          <w:lang w:val="en-CA"/>
+        </w:rPr>
+      </w:r>
+    </w:p>
+    <w:p>
+      <w:pPr>
+        <w:pStyle w:val="AbstractNormalText"/>
+        <w:jc w:val="both"/>
         <w:rPr>
           <w:lang w:val="en-CA"/>
         </w:rPr>
@@ -6069,19 +6067,21 @@
     <w:p>
       <w:pPr>
         <w:pStyle w:val="AbstractNormalText"/>
-        <w:rPr>
-          <w:lang w:val="en-CA"/>
-        </w:rPr>
-      </w:pPr>
-      <w:r>
-        <w:rPr>
-          <w:lang w:val="en-CA"/>
-        </w:rPr>
-      </w:r>
-    </w:p>
-    <w:p>
-      <w:pPr>
-        <w:pStyle w:val="AbstractNormalText"/>
+        <w:jc w:val="both"/>
+        <w:rPr>
+          <w:lang w:val="en-CA"/>
+        </w:rPr>
+      </w:pPr>
+      <w:r>
+        <w:rPr>
+          <w:lang w:val="en-CA"/>
+        </w:rPr>
+      </w:r>
+    </w:p>
+    <w:p>
+      <w:pPr>
+        <w:pStyle w:val="AbstractNormalText"/>
+        <w:jc w:val="both"/>
         <w:rPr>
           <w:lang w:val="en-CA"/>
         </w:rPr>
@@ -6096,19 +6096,21 @@
     <w:p>
       <w:pPr>
         <w:pStyle w:val="AbstractNormalText"/>
-        <w:rPr>
-          <w:lang w:val="en-CA"/>
-        </w:rPr>
-      </w:pPr>
-      <w:r>
-        <w:rPr>
-          <w:lang w:val="en-CA"/>
-        </w:rPr>
-      </w:r>
-    </w:p>
-    <w:p>
-      <w:pPr>
-        <w:pStyle w:val="AbstractNormalText"/>
+        <w:jc w:val="both"/>
+        <w:rPr>
+          <w:lang w:val="en-CA"/>
+        </w:rPr>
+      </w:pPr>
+      <w:r>
+        <w:rPr>
+          <w:lang w:val="en-CA"/>
+        </w:rPr>
+      </w:r>
+    </w:p>
+    <w:p>
+      <w:pPr>
+        <w:pStyle w:val="AbstractNormalText"/>
+        <w:jc w:val="both"/>
         <w:rPr>
           <w:lang w:val="en-CA"/>
         </w:rPr>

</xml_diff>